<commit_message>
Cleaned Reinforce and Actor Critic
</commit_message>
<xml_diff>
--- a/Annotations.docx
+++ b/Annotations.docx
@@ -7314,6 +7314,802 @@
         <w:t>SAC is particularly good when the action space is continuous, in sim-to-real scenarios and when high final performance and stability are required.</w:t>
       </w:r>
     </w:p>
+    <w:p>
+      <w:pPr>
+        <w:rPr>
+          <w:rFonts w:eastAsiaTheme="minorEastAsia"/>
+          <w:sz w:val="24"/>
+          <w:szCs w:val="24"/>
+        </w:rPr>
+      </w:pPr>
+    </w:p>
+    <w:p>
+      <w:pPr>
+        <w:rPr>
+          <w:rFonts w:eastAsiaTheme="minorEastAsia"/>
+          <w:sz w:val="24"/>
+          <w:szCs w:val="24"/>
+        </w:rPr>
+      </w:pPr>
+    </w:p>
+    <w:p>
+      <w:pPr>
+        <w:rPr>
+          <w:rFonts w:eastAsiaTheme="minorEastAsia"/>
+          <w:sz w:val="24"/>
+          <w:szCs w:val="24"/>
+        </w:rPr>
+      </w:pPr>
+    </w:p>
+    <w:p>
+      <w:pPr>
+        <w:rPr>
+          <w:rFonts w:eastAsiaTheme="minorEastAsia"/>
+          <w:sz w:val="24"/>
+          <w:szCs w:val="24"/>
+        </w:rPr>
+      </w:pPr>
+    </w:p>
+    <w:p>
+      <w:pPr>
+        <w:rPr>
+          <w:rFonts w:eastAsiaTheme="minorEastAsia"/>
+          <w:sz w:val="24"/>
+          <w:szCs w:val="24"/>
+        </w:rPr>
+      </w:pPr>
+    </w:p>
+    <w:p>
+      <w:pPr>
+        <w:rPr>
+          <w:rFonts w:eastAsiaTheme="minorEastAsia"/>
+          <w:sz w:val="24"/>
+          <w:szCs w:val="24"/>
+        </w:rPr>
+      </w:pPr>
+    </w:p>
+    <w:p>
+      <w:pPr>
+        <w:rPr>
+          <w:rFonts w:eastAsiaTheme="minorEastAsia"/>
+          <w:sz w:val="24"/>
+          <w:szCs w:val="24"/>
+        </w:rPr>
+      </w:pPr>
+    </w:p>
+    <w:p>
+      <w:pPr>
+        <w:rPr>
+          <w:rFonts w:eastAsiaTheme="minorEastAsia"/>
+          <w:sz w:val="24"/>
+          <w:szCs w:val="24"/>
+        </w:rPr>
+      </w:pPr>
+    </w:p>
+    <w:p>
+      <w:pPr>
+        <w:rPr>
+          <w:rFonts w:eastAsiaTheme="minorEastAsia"/>
+          <w:sz w:val="24"/>
+          <w:szCs w:val="24"/>
+        </w:rPr>
+      </w:pPr>
+    </w:p>
+    <w:p>
+      <w:pPr>
+        <w:rPr>
+          <w:rFonts w:eastAsiaTheme="minorEastAsia"/>
+          <w:sz w:val="24"/>
+          <w:szCs w:val="24"/>
+        </w:rPr>
+      </w:pPr>
+    </w:p>
+    <w:p>
+      <w:pPr>
+        <w:rPr>
+          <w:rFonts w:eastAsiaTheme="minorEastAsia"/>
+          <w:sz w:val="24"/>
+          <w:szCs w:val="24"/>
+        </w:rPr>
+      </w:pPr>
+    </w:p>
+    <w:p>
+      <w:pPr>
+        <w:rPr>
+          <w:rFonts w:eastAsiaTheme="minorEastAsia"/>
+          <w:sz w:val="24"/>
+          <w:szCs w:val="24"/>
+        </w:rPr>
+      </w:pPr>
+    </w:p>
+    <w:p>
+      <w:pPr>
+        <w:rPr>
+          <w:rFonts w:eastAsiaTheme="minorEastAsia"/>
+          <w:sz w:val="24"/>
+          <w:szCs w:val="24"/>
+        </w:rPr>
+      </w:pPr>
+    </w:p>
+    <w:p>
+      <w:pPr>
+        <w:rPr>
+          <w:rFonts w:eastAsiaTheme="minorEastAsia"/>
+          <w:sz w:val="24"/>
+          <w:szCs w:val="24"/>
+        </w:rPr>
+      </w:pPr>
+    </w:p>
+    <w:p>
+      <w:pPr>
+        <w:rPr>
+          <w:rFonts w:eastAsiaTheme="minorEastAsia"/>
+          <w:sz w:val="24"/>
+          <w:szCs w:val="24"/>
+        </w:rPr>
+      </w:pPr>
+    </w:p>
+    <w:p>
+      <w:pPr>
+        <w:rPr>
+          <w:rFonts w:eastAsiaTheme="minorEastAsia"/>
+          <w:sz w:val="24"/>
+          <w:szCs w:val="24"/>
+        </w:rPr>
+      </w:pPr>
+    </w:p>
+    <w:p>
+      <w:pPr>
+        <w:rPr>
+          <w:rFonts w:eastAsiaTheme="minorEastAsia"/>
+          <w:sz w:val="24"/>
+          <w:szCs w:val="24"/>
+        </w:rPr>
+      </w:pPr>
+    </w:p>
+    <w:p>
+      <w:pPr>
+        <w:rPr>
+          <w:rFonts w:eastAsiaTheme="minorEastAsia"/>
+          <w:sz w:val="24"/>
+          <w:szCs w:val="24"/>
+        </w:rPr>
+      </w:pPr>
+    </w:p>
+    <w:p>
+      <w:pPr>
+        <w:rPr>
+          <w:rFonts w:eastAsiaTheme="minorEastAsia"/>
+          <w:sz w:val="24"/>
+          <w:szCs w:val="24"/>
+        </w:rPr>
+      </w:pPr>
+    </w:p>
+    <w:p>
+      <w:pPr>
+        <w:rPr>
+          <w:rFonts w:eastAsiaTheme="minorEastAsia"/>
+          <w:sz w:val="24"/>
+          <w:szCs w:val="24"/>
+        </w:rPr>
+      </w:pPr>
+    </w:p>
+    <w:p>
+      <w:pPr>
+        <w:rPr>
+          <w:rFonts w:eastAsiaTheme="minorEastAsia"/>
+          <w:sz w:val="24"/>
+          <w:szCs w:val="24"/>
+        </w:rPr>
+      </w:pPr>
+    </w:p>
+    <w:p>
+      <w:pPr>
+        <w:rPr>
+          <w:rFonts w:eastAsiaTheme="minorEastAsia"/>
+          <w:sz w:val="24"/>
+          <w:szCs w:val="24"/>
+        </w:rPr>
+      </w:pPr>
+    </w:p>
+    <w:p>
+      <w:pPr>
+        <w:rPr>
+          <w:rFonts w:eastAsiaTheme="minorEastAsia"/>
+          <w:sz w:val="24"/>
+          <w:szCs w:val="24"/>
+        </w:rPr>
+      </w:pPr>
+    </w:p>
+    <w:p>
+      <w:pPr>
+        <w:rPr>
+          <w:rFonts w:eastAsiaTheme="minorEastAsia"/>
+          <w:sz w:val="24"/>
+          <w:szCs w:val="24"/>
+        </w:rPr>
+      </w:pPr>
+    </w:p>
+    <w:p>
+      <w:pPr>
+        <w:rPr>
+          <w:rFonts w:eastAsiaTheme="minorEastAsia"/>
+          <w:sz w:val="24"/>
+          <w:szCs w:val="24"/>
+        </w:rPr>
+      </w:pPr>
+    </w:p>
+    <w:p>
+      <w:pPr>
+        <w:jc w:val="center"/>
+        <w:rPr>
+          <w:rFonts w:eastAsiaTheme="minorEastAsia"/>
+          <w:sz w:val="36"/>
+          <w:szCs w:val="36"/>
+        </w:rPr>
+      </w:pPr>
+      <w:r>
+        <w:rPr>
+          <w:rFonts w:eastAsiaTheme="minorEastAsia"/>
+          <w:sz w:val="36"/>
+          <w:szCs w:val="36"/>
+        </w:rPr>
+        <w:lastRenderedPageBreak/>
+        <w:t>EXTENSIONS</w:t>
+      </w:r>
+    </w:p>
+    <w:p>
+      <w:pPr>
+        <w:rPr>
+          <w:rFonts w:eastAsiaTheme="minorEastAsia"/>
+          <w:sz w:val="24"/>
+          <w:szCs w:val="24"/>
+        </w:rPr>
+      </w:pPr>
+      <w:r>
+        <w:rPr>
+          <w:rFonts w:eastAsiaTheme="minorEastAsia"/>
+          <w:sz w:val="24"/>
+          <w:szCs w:val="24"/>
+        </w:rPr>
+        <w:t xml:space="preserve">Domain randomization is a useful tool to make a model robust to environment changes, unfortunately it follows a naïve approach and can end up overfitting the model on a sub-class of environments or at times even damage the model by training on </w:t>
+      </w:r>
+      <w:r>
+        <w:rPr>
+          <w:rFonts w:eastAsiaTheme="minorEastAsia"/>
+          <w:sz w:val="24"/>
+          <w:szCs w:val="24"/>
+        </w:rPr>
+        <w:t>unrealistic environments. We decided to implement two more advanced methods and compare how they perform.</w:t>
+      </w:r>
+    </w:p>
+    <w:p>
+      <w:pPr>
+        <w:rPr>
+          <w:rFonts w:eastAsiaTheme="minorEastAsia"/>
+          <w:sz w:val="24"/>
+          <w:szCs w:val="24"/>
+        </w:rPr>
+      </w:pPr>
+      <w:r>
+        <w:rPr>
+          <w:rFonts w:eastAsiaTheme="minorEastAsia"/>
+          <w:sz w:val="24"/>
+          <w:szCs w:val="24"/>
+        </w:rPr>
+        <w:t>The first, Reptile, is a simple and efficient first-order optimization-based meta-learning algorithm. Unlike more complex second-order methods such as Model-Agnostic Meta-Learning (MAML), Reptile avoids computing second derivatives while still enabling rapid adaptation to new tasks.</w:t>
+      </w:r>
+    </w:p>
+    <w:p>
+      <w:pPr>
+        <w:rPr>
+          <w:rFonts w:eastAsiaTheme="minorEastAsia"/>
+          <w:sz w:val="24"/>
+          <w:szCs w:val="24"/>
+        </w:rPr>
+      </w:pPr>
+      <w:r>
+        <w:rPr>
+          <w:rFonts w:eastAsiaTheme="minorEastAsia"/>
+          <w:sz w:val="24"/>
+          <w:szCs w:val="24"/>
+        </w:rPr>
+        <w:t>The core idea of Reptile is to train a model in such a way that a few steps of gradient descent on a new task (new environment) lead to good performance. This is achieved by explicitly optimizing for initial model parameters that are close to those that would result from fine-tuning on a single task, in other words it learns initial parameters that are easy to adapt.</w:t>
+      </w:r>
+    </w:p>
+    <w:p>
+      <w:pPr>
+        <w:rPr>
+          <w:rFonts w:eastAsiaTheme="minorEastAsia"/>
+          <w:sz w:val="24"/>
+          <w:szCs w:val="24"/>
+        </w:rPr>
+      </w:pPr>
+      <w:r>
+        <w:rPr>
+          <w:rFonts w:eastAsiaTheme="minorEastAsia"/>
+          <w:sz w:val="24"/>
+          <w:szCs w:val="24"/>
+        </w:rPr>
+        <w:t>Reptile operates by:</w:t>
+      </w:r>
+    </w:p>
+    <w:p>
+      <w:pPr>
+        <w:pStyle w:val="Paragrafoelenco"/>
+        <w:numPr>
+          <w:ilvl w:val="0"/>
+          <w:numId w:val="2"/>
+        </w:numPr>
+        <w:rPr>
+          <w:rFonts w:eastAsiaTheme="minorEastAsia"/>
+          <w:sz w:val="24"/>
+          <w:szCs w:val="24"/>
+        </w:rPr>
+      </w:pPr>
+      <w:r>
+        <w:rPr>
+          <w:rFonts w:eastAsiaTheme="minorEastAsia"/>
+          <w:sz w:val="24"/>
+          <w:szCs w:val="24"/>
+        </w:rPr>
+        <w:t>Sampling a task from a distribution over tasks</w:t>
+      </w:r>
+    </w:p>
+    <w:p>
+      <w:pPr>
+        <w:pStyle w:val="Paragrafoelenco"/>
+        <w:numPr>
+          <w:ilvl w:val="0"/>
+          <w:numId w:val="2"/>
+        </w:numPr>
+        <w:rPr>
+          <w:rFonts w:eastAsiaTheme="minorEastAsia"/>
+          <w:sz w:val="24"/>
+          <w:szCs w:val="24"/>
+        </w:rPr>
+      </w:pPr>
+      <w:r>
+        <w:rPr>
+          <w:rFonts w:eastAsiaTheme="minorEastAsia"/>
+          <w:sz w:val="24"/>
+          <w:szCs w:val="24"/>
+        </w:rPr>
+        <w:t>Performing several gradient steps using a standard optimizer on that task to obtain updated parameters</w:t>
+      </w:r>
+    </w:p>
+    <w:p>
+      <w:pPr>
+        <w:pStyle w:val="Paragrafoelenco"/>
+        <w:numPr>
+          <w:ilvl w:val="0"/>
+          <w:numId w:val="2"/>
+        </w:numPr>
+        <w:rPr>
+          <w:rFonts w:eastAsiaTheme="minorEastAsia"/>
+          <w:sz w:val="24"/>
+          <w:szCs w:val="24"/>
+        </w:rPr>
+      </w:pPr>
+      <w:r>
+        <w:rPr>
+          <w:rFonts w:eastAsiaTheme="minorEastAsia"/>
+          <w:sz w:val="24"/>
+          <w:szCs w:val="24"/>
+        </w:rPr>
+        <w:t>Moving the initial parameters slightly toward the updated one, this meta-update encourages the initial parameters to be more adaptable to a wide variety of tasks.</w:t>
+      </w:r>
+    </w:p>
+    <w:p>
+      <w:pPr>
+        <w:rPr>
+          <w:rFonts w:eastAsiaTheme="minorEastAsia"/>
+          <w:sz w:val="24"/>
+          <w:szCs w:val="24"/>
+        </w:rPr>
+      </w:pPr>
+      <w:r>
+        <w:rPr>
+          <w:rFonts w:eastAsiaTheme="minorEastAsia"/>
+          <w:sz w:val="24"/>
+          <w:szCs w:val="24"/>
+        </w:rPr>
+        <w:t xml:space="preserve">If </w:t>
+      </w:r>
+      <w:r>
+        <w:rPr>
+          <w:rFonts w:eastAsiaTheme="minorEastAsia"/>
+          <w:sz w:val="24"/>
+          <w:szCs w:val="24"/>
+        </w:rPr>
+        <w:t>θ</w:t>
+      </w:r>
+      <w:r>
+        <w:rPr>
+          <w:rFonts w:eastAsiaTheme="minorEastAsia"/>
+          <w:sz w:val="24"/>
+          <w:szCs w:val="24"/>
+        </w:rPr>
+        <w:t xml:space="preserve"> is the initial parameter vector and </w:t>
+      </w:r>
+      <w:r>
+        <w:rPr>
+          <w:rFonts w:eastAsiaTheme="minorEastAsia"/>
+          <w:sz w:val="24"/>
+          <w:szCs w:val="24"/>
+        </w:rPr>
+        <w:t>θ′</w:t>
+      </w:r>
+      <w:r>
+        <w:rPr>
+          <w:rFonts w:eastAsiaTheme="minorEastAsia"/>
+          <w:sz w:val="24"/>
+          <w:szCs w:val="24"/>
+        </w:rPr>
+        <w:t xml:space="preserve"> is the adapted parameter vector after training on one task, Reptile performs </w:t>
+      </w:r>
+      <w:r>
+        <w:rPr>
+          <w:rFonts w:eastAsiaTheme="minorEastAsia"/>
+          <w:sz w:val="24"/>
+          <w:szCs w:val="24"/>
+        </w:rPr>
+        <w:t>θ←θ+ϵ(θ′−θ)</w:t>
+      </w:r>
+      <w:r>
+        <w:rPr>
+          <w:rFonts w:eastAsiaTheme="minorEastAsia"/>
+          <w:sz w:val="24"/>
+          <w:szCs w:val="24"/>
+        </w:rPr>
+        <w:t xml:space="preserve"> where</w:t>
+      </w:r>
+      <w:r>
+        <w:rPr>
+          <w:rFonts w:eastAsiaTheme="minorEastAsia"/>
+          <w:sz w:val="24"/>
+          <w:szCs w:val="24"/>
+        </w:rPr>
+        <w:t xml:space="preserve"> ϵ</w:t>
+      </w:r>
+      <w:r>
+        <w:rPr>
+          <w:rFonts w:eastAsiaTheme="minorEastAsia"/>
+          <w:sz w:val="24"/>
+          <w:szCs w:val="24"/>
+        </w:rPr>
+        <w:t xml:space="preserve"> is a meta-learning rate.</w:t>
+      </w:r>
+    </w:p>
+    <w:p>
+      <w:pPr>
+        <w:rPr>
+          <w:rFonts w:eastAsiaTheme="minorEastAsia"/>
+          <w:sz w:val="24"/>
+          <w:szCs w:val="24"/>
+        </w:rPr>
+      </w:pPr>
+      <w:r>
+        <w:rPr>
+          <w:rFonts w:eastAsiaTheme="minorEastAsia"/>
+          <w:sz w:val="24"/>
+          <w:szCs w:val="24"/>
+        </w:rPr>
+        <w:t xml:space="preserve">In our implementation to compute </w:t>
+      </w:r>
+      <w:r>
+        <w:rPr>
+          <w:rFonts w:eastAsiaTheme="minorEastAsia"/>
+          <w:sz w:val="24"/>
+          <w:szCs w:val="24"/>
+        </w:rPr>
+        <w:t>θ′</w:t>
+      </w:r>
+      <w:r>
+        <w:rPr>
+          <w:rFonts w:eastAsiaTheme="minorEastAsia"/>
+          <w:sz w:val="24"/>
+          <w:szCs w:val="24"/>
+        </w:rPr>
+        <w:t xml:space="preserve"> we used PPO with 5000 steps, furthermore </w:t>
+      </w:r>
+      <w:r>
+        <w:rPr>
+          <w:rFonts w:eastAsiaTheme="minorEastAsia"/>
+          <w:sz w:val="24"/>
+          <w:szCs w:val="24"/>
+        </w:rPr>
+        <w:t>θ′</w:t>
+      </w:r>
+      <w:r>
+        <w:rPr>
+          <w:rFonts w:eastAsiaTheme="minorEastAsia"/>
+          <w:sz w:val="24"/>
+          <w:szCs w:val="24"/>
+        </w:rPr>
+        <w:t xml:space="preserve"> is the result of the average </w:t>
+      </w:r>
+      <w:r>
+        <w:rPr>
+          <w:rFonts w:eastAsiaTheme="minorEastAsia"/>
+          <w:sz w:val="24"/>
+          <w:szCs w:val="24"/>
+        </w:rPr>
+        <w:t>of multiple new parameters computed, this is we use an inner loop that iterates for a decided number of tasks</w:t>
+      </w:r>
+      <w:r>
+        <w:rPr>
+          <w:rFonts w:eastAsiaTheme="minorEastAsia"/>
+          <w:sz w:val="24"/>
+          <w:szCs w:val="24"/>
+        </w:rPr>
+        <w:t>, inside we train a model on a new task</w:t>
+      </w:r>
+      <w:r>
+        <w:rPr>
+          <w:rFonts w:eastAsiaTheme="minorEastAsia"/>
+          <w:sz w:val="24"/>
+          <w:szCs w:val="24"/>
+        </w:rPr>
+        <w:t xml:space="preserve"> and</w:t>
+      </w:r>
+      <w:r>
+        <w:rPr>
+          <w:rFonts w:eastAsiaTheme="minorEastAsia"/>
+          <w:sz w:val="24"/>
+          <w:szCs w:val="24"/>
+        </w:rPr>
+        <w:t xml:space="preserve"> in the end it</w:t>
+      </w:r>
+      <w:r>
+        <w:rPr>
+          <w:rFonts w:eastAsiaTheme="minorEastAsia"/>
+          <w:sz w:val="24"/>
+          <w:szCs w:val="24"/>
+        </w:rPr>
+        <w:t xml:space="preserve"> averages the parameters of the trained models.</w:t>
+      </w:r>
+    </w:p>
+    <w:p>
+      <w:pPr>
+        <w:rPr>
+          <w:rFonts w:eastAsiaTheme="minorEastAsia"/>
+          <w:sz w:val="24"/>
+          <w:szCs w:val="24"/>
+        </w:rPr>
+      </w:pPr>
+      <w:r>
+        <w:rPr>
+          <w:rFonts w:eastAsiaTheme="minorEastAsia"/>
+          <w:sz w:val="24"/>
+          <w:szCs w:val="24"/>
+        </w:rPr>
+        <w:t>Results:</w:t>
+      </w:r>
+    </w:p>
+    <w:p>
+      <w:pPr>
+        <w:rPr>
+          <w:rFonts w:eastAsiaTheme="minorEastAsia"/>
+          <w:sz w:val="24"/>
+          <w:szCs w:val="24"/>
+        </w:rPr>
+      </w:pPr>
+      <w:r>
+        <w:rPr>
+          <w:rFonts w:eastAsiaTheme="minorEastAsia"/>
+          <w:sz w:val="24"/>
+          <w:szCs w:val="24"/>
+        </w:rPr>
+        <w:t>Better results were observed for a higher meta learning rate, higher number of meta updates, lower number of inner loops, and using a gaussian distribution instead of a uniform, this could be explained by the simplicity of the environment, training a fast learning model closer to the source environment and with higher learning rate can lead to good results when the target environment is not much different from the source environment. For harsher environment changes or more complex environments it could be useful to train with lower meta learning rate</w:t>
+      </w:r>
+      <w:r>
+        <w:rPr>
+          <w:rFonts w:eastAsiaTheme="minorEastAsia"/>
+          <w:sz w:val="24"/>
+          <w:szCs w:val="24"/>
+        </w:rPr>
+        <w:t xml:space="preserve"> and different distributions </w:t>
+      </w:r>
+      <w:r>
+        <w:rPr>
+          <w:rFonts w:eastAsiaTheme="minorEastAsia"/>
+          <w:sz w:val="24"/>
+          <w:szCs w:val="24"/>
+        </w:rPr>
+        <w:t>to</w:t>
+      </w:r>
+      <w:r>
+        <w:rPr>
+          <w:rFonts w:eastAsiaTheme="minorEastAsia"/>
+          <w:sz w:val="24"/>
+          <w:szCs w:val="24"/>
+        </w:rPr>
+        <w:t xml:space="preserve"> avoid overfitting.</w:t>
+      </w:r>
+    </w:p>
+    <w:p>
+      <w:pPr>
+        <w:rPr>
+          <w:rFonts w:eastAsiaTheme="minorEastAsia"/>
+          <w:sz w:val="24"/>
+          <w:szCs w:val="24"/>
+        </w:rPr>
+      </w:pPr>
+    </w:p>
+    <w:p>
+      <w:pPr>
+        <w:rPr>
+          <w:rFonts w:eastAsiaTheme="minorEastAsia"/>
+          <w:sz w:val="24"/>
+          <w:szCs w:val="24"/>
+        </w:rPr>
+      </w:pPr>
+      <w:r>
+        <w:rPr>
+          <w:rFonts w:eastAsiaTheme="minorEastAsia"/>
+          <w:sz w:val="24"/>
+          <w:szCs w:val="24"/>
+        </w:rPr>
+        <w:t xml:space="preserve">The next method implemented is Adversarial Learning, it is a technique in machine learning where an agent, called the adversary, is trained with the goal of exposing weaknesses in another agent or system, often by creating difficult or challenging scenarios. In this context it is used to increase the robustness of a policy by training it against intentionally difficult environments variations. Rather than relying on random variations in environment parameters, adversarial learning involves training a second agent to actively search for perturbations that degrade the main agent’s </w:t>
+      </w:r>
+      <w:r>
+        <w:rPr>
+          <w:rFonts w:eastAsiaTheme="minorEastAsia"/>
+          <w:sz w:val="24"/>
+          <w:szCs w:val="24"/>
+        </w:rPr>
+        <w:lastRenderedPageBreak/>
+        <w:t>performance. This dynamic interaction forms a two-player game, where the adversary tries to make the environment harder and the protagonist tries to succeed</w:t>
+      </w:r>
+      <w:r>
+        <w:rPr>
+          <w:rFonts w:eastAsiaTheme="minorEastAsia"/>
+          <w:sz w:val="24"/>
+          <w:szCs w:val="24"/>
+        </w:rPr>
+        <w:t xml:space="preserve"> despite those challenges.</w:t>
+      </w:r>
+    </w:p>
+    <w:p>
+      <w:pPr>
+        <w:rPr>
+          <w:rFonts w:eastAsiaTheme="minorEastAsia"/>
+          <w:sz w:val="24"/>
+          <w:szCs w:val="24"/>
+        </w:rPr>
+      </w:pPr>
+      <w:r>
+        <w:rPr>
+          <w:rFonts w:eastAsiaTheme="minorEastAsia"/>
+          <w:sz w:val="24"/>
+          <w:szCs w:val="24"/>
+        </w:rPr>
+        <w:t>This method consists of two main stages:</w:t>
+      </w:r>
+    </w:p>
+    <w:p>
+      <w:pPr>
+        <w:pStyle w:val="Paragrafoelenco"/>
+        <w:numPr>
+          <w:ilvl w:val="0"/>
+          <w:numId w:val="3"/>
+        </w:numPr>
+        <w:rPr>
+          <w:rFonts w:eastAsiaTheme="minorEastAsia"/>
+          <w:sz w:val="24"/>
+          <w:szCs w:val="24"/>
+        </w:rPr>
+      </w:pPr>
+      <w:r>
+        <w:rPr>
+          <w:rFonts w:eastAsiaTheme="minorEastAsia"/>
+          <w:sz w:val="24"/>
+          <w:szCs w:val="24"/>
+        </w:rPr>
+        <w:t>Training the adversary, at each training step the adversary chooses a perturbation vector that adjusts the masses, a simulated episode is then run using a random policy in the perturbated environment, the adversary’s reward is the negative of the total return of the random agent (this encourages the adversary to learn perturbations that reduce the hopper’s performance), over time the adversary learns to identify mass configurations that are particularly challenging for control policies.</w:t>
+      </w:r>
+    </w:p>
+    <w:p>
+      <w:pPr>
+        <w:pStyle w:val="Paragrafoelenco"/>
+        <w:numPr>
+          <w:ilvl w:val="0"/>
+          <w:numId w:val="3"/>
+        </w:numPr>
+        <w:rPr>
+          <w:rFonts w:eastAsiaTheme="minorEastAsia"/>
+          <w:sz w:val="24"/>
+          <w:szCs w:val="24"/>
+        </w:rPr>
+      </w:pPr>
+      <w:r>
+        <w:rPr>
+          <w:rFonts w:eastAsiaTheme="minorEastAsia"/>
+          <w:sz w:val="24"/>
+          <w:szCs w:val="24"/>
+        </w:rPr>
+        <w:t>Training the protagonist, the adversary is used as part of a wrapper of the environment, during each episode the wrapper uses the adversary’s policy to apply targeted perturbations to the hopper’s body masses before training begins, the protagonist is then trained using PPO to perform well across these dynamically perturbated environments</w:t>
+      </w:r>
+    </w:p>
+    <w:p>
+      <w:pPr>
+        <w:rPr>
+          <w:rFonts w:eastAsiaTheme="minorEastAsia"/>
+          <w:sz w:val="24"/>
+          <w:szCs w:val="24"/>
+        </w:rPr>
+      </w:pPr>
+      <w:r>
+        <w:rPr>
+          <w:rFonts w:eastAsiaTheme="minorEastAsia"/>
+          <w:sz w:val="24"/>
+          <w:szCs w:val="24"/>
+        </w:rPr>
+        <w:t>The primary goal of adversarial learning in this context is to produce robust and generalizable policies</w:t>
+      </w:r>
+      <w:r>
+        <w:rPr>
+          <w:rFonts w:eastAsiaTheme="minorEastAsia"/>
+          <w:sz w:val="24"/>
+          <w:szCs w:val="24"/>
+        </w:rPr>
+        <w:t xml:space="preserve"> that perform well not only in the nominal environment but also under a wide range of realistic physical variations</w:t>
+      </w:r>
+    </w:p>
+    <w:p>
+      <w:pPr>
+        <w:rPr>
+          <w:rFonts w:eastAsiaTheme="minorEastAsia"/>
+          <w:sz w:val="24"/>
+          <w:szCs w:val="24"/>
+        </w:rPr>
+      </w:pPr>
+      <w:r>
+        <w:rPr>
+          <w:rFonts w:eastAsiaTheme="minorEastAsia"/>
+          <w:sz w:val="24"/>
+          <w:szCs w:val="24"/>
+        </w:rPr>
+        <w:t>Results:</w:t>
+      </w:r>
+    </w:p>
+    <w:p>
+      <w:pPr>
+        <w:rPr>
+          <w:rFonts w:eastAsiaTheme="minorEastAsia"/>
+          <w:sz w:val="24"/>
+          <w:szCs w:val="24"/>
+        </w:rPr>
+      </w:pPr>
+    </w:p>
+    <w:p>
+      <w:pPr>
+        <w:rPr>
+          <w:rFonts w:eastAsiaTheme="minorEastAsia"/>
+          <w:sz w:val="24"/>
+          <w:szCs w:val="24"/>
+          <w:u w:val="single"/>
+        </w:rPr>
+      </w:pPr>
+      <w:r>
+        <w:rPr>
+          <w:rFonts w:eastAsiaTheme="minorEastAsia"/>
+          <w:sz w:val="24"/>
+          <w:szCs w:val="24"/>
+        </w:rPr>
+        <w:t>Comparison between meta learning, adversarial domain randomization and udr</w:t>
+      </w:r>
+      <w:r>
+        <w:rPr>
+          <w:rFonts w:eastAsiaTheme="minorEastAsia"/>
+          <w:sz w:val="24"/>
+          <w:szCs w:val="24"/>
+          <w:u w:val="single"/>
+        </w:rPr>
+        <w:t>:</w:t>
+      </w:r>
+    </w:p>
     <w:sectPr>
       <w:pgSz w:w="11906" w:h="16838"/>
       <w:pgMar w:top="1417" w:right="1134" w:bottom="1134" w:left="1134" w:header="708" w:footer="708" w:gutter="0"/>
@@ -7327,6 +8123,184 @@
 <file path=word/numbering.xml><?xml version="1.0" encoding="utf-8"?>
 <w:numbering xmlns:wpc="http://schemas.microsoft.com/office/word/2010/wordprocessingCanvas" xmlns:cx="http://schemas.microsoft.com/office/drawing/2014/chartex" xmlns:cx1="http://schemas.microsoft.com/office/drawing/2015/9/8/chartex" xmlns:cx2="http://schemas.microsoft.com/office/drawing/2015/10/21/chartex" xmlns:cx3="http://schemas.microsoft.com/office/drawing/2016/5/9/chartex" xmlns:cx4="http://schemas.microsoft.com/office/drawing/2016/5/10/chartex" xmlns:cx5="http://schemas.microsoft.com/office/drawing/2016/5/11/chartex" xmlns:cx6="http://schemas.microsoft.com/office/drawing/2016/5/12/chartex" xmlns:cx7="http://schemas.microsoft.com/office/drawing/2016/5/13/chartex" xmlns:cx8="http://schemas.microsoft.com/office/drawing/2016/5/14/chartex" xmlns:mc="http://schemas.openxmlformats.org/markup-compatibility/2006" xmlns:aink="http://schemas.microsoft.com/office/drawing/2016/ink" xmlns:am3d="http://schemas.microsoft.com/office/drawing/2017/model3d" xmlns:o="urn:schemas-microsoft-com:office:office" xmlns:oel="http://schemas.microsoft.com/office/2019/extlst" xmlns:r="http://schemas.openxmlformats.org/officeDocument/2006/relationships" xmlns:m="http://schemas.openxmlformats.org/officeDocument/2006/math" xmlns:v="urn:schemas-microsoft-com:vml" xmlns:wp14="http://schemas.microsoft.com/office/word/2010/wordprocessingDrawing" xmlns:wp="http://schemas.openxmlformats.org/drawingml/2006/wordprocessingDrawing" xmlns:w10="urn:schemas-microsoft-com:office:word" xmlns:w="http://schemas.openxmlformats.org/wordprocessingml/2006/main" xmlns:w14="http://schemas.microsoft.com/office/word/2010/wordml" xmlns:w15="http://schemas.microsoft.com/office/word/2012/wordml" xmlns:w16cex="http://schemas.microsoft.com/office/word/2018/wordml/cex" xmlns:w16cid="http://schemas.microsoft.com/office/word/2016/wordml/cid" xmlns:w16="http://schemas.microsoft.com/office/word/2018/wordml" xmlns:w16du="http://schemas.microsoft.com/office/word/2023/wordml/word16du" xmlns:w16sdtdh="http://schemas.microsoft.com/office/word/2020/wordml/sdtdatahash" xmlns:w16sdtfl="http://schemas.microsoft.com/office/word/2024/wordml/sdtformatlock" xmlns:w16se="http://schemas.microsoft.com/office/word/2015/wordml/symex" xmlns:wpg="http://schemas.microsoft.com/office/word/2010/wordprocessingGroup" xmlns:wpi="http://schemas.microsoft.com/office/word/2010/wordprocessingInk" xmlns:wne="http://schemas.microsoft.com/office/word/2006/wordml" xmlns:wps="http://schemas.microsoft.com/office/word/2010/wordprocessingShape" mc:Ignorable="w14 w15 w16se w16cid w16 w16cex w16sdtdh w16sdtfl w16du wp14">
   <w:abstractNum w:abstractNumId="0" w15:restartNumberingAfterBreak="0">
+    <w:nsid w:val="11AF1FE4"/>
+    <w:multiLevelType w:val="hybridMultilevel"/>
+    <w:tmpl w:val="18CC8EF4"/>
+    <w:lvl w:ilvl="0" w:tplc="0410000F">
+      <w:start w:val="1"/>
+      <w:numFmt w:val="decimal"/>
+      <w:lvlText w:val="%1."/>
+      <w:lvlJc w:val="left"/>
+      <w:pPr>
+        <w:ind w:left="720" w:hanging="360"/>
+      </w:pPr>
+      <w:rPr>
+        <w:rFonts w:hint="default"/>
+      </w:rPr>
+    </w:lvl>
+    <w:lvl w:ilvl="1" w:tplc="04100019" w:tentative="1">
+      <w:start w:val="1"/>
+      <w:numFmt w:val="lowerLetter"/>
+      <w:lvlText w:val="%2."/>
+      <w:lvlJc w:val="left"/>
+      <w:pPr>
+        <w:ind w:left="1440" w:hanging="360"/>
+      </w:pPr>
+    </w:lvl>
+    <w:lvl w:ilvl="2" w:tplc="0410001B" w:tentative="1">
+      <w:start w:val="1"/>
+      <w:numFmt w:val="lowerRoman"/>
+      <w:lvlText w:val="%3."/>
+      <w:lvlJc w:val="right"/>
+      <w:pPr>
+        <w:ind w:left="2160" w:hanging="180"/>
+      </w:pPr>
+    </w:lvl>
+    <w:lvl w:ilvl="3" w:tplc="0410000F" w:tentative="1">
+      <w:start w:val="1"/>
+      <w:numFmt w:val="decimal"/>
+      <w:lvlText w:val="%4."/>
+      <w:lvlJc w:val="left"/>
+      <w:pPr>
+        <w:ind w:left="2880" w:hanging="360"/>
+      </w:pPr>
+    </w:lvl>
+    <w:lvl w:ilvl="4" w:tplc="04100019" w:tentative="1">
+      <w:start w:val="1"/>
+      <w:numFmt w:val="lowerLetter"/>
+      <w:lvlText w:val="%5."/>
+      <w:lvlJc w:val="left"/>
+      <w:pPr>
+        <w:ind w:left="3600" w:hanging="360"/>
+      </w:pPr>
+    </w:lvl>
+    <w:lvl w:ilvl="5" w:tplc="0410001B" w:tentative="1">
+      <w:start w:val="1"/>
+      <w:numFmt w:val="lowerRoman"/>
+      <w:lvlText w:val="%6."/>
+      <w:lvlJc w:val="right"/>
+      <w:pPr>
+        <w:ind w:left="4320" w:hanging="180"/>
+      </w:pPr>
+    </w:lvl>
+    <w:lvl w:ilvl="6" w:tplc="0410000F" w:tentative="1">
+      <w:start w:val="1"/>
+      <w:numFmt w:val="decimal"/>
+      <w:lvlText w:val="%7."/>
+      <w:lvlJc w:val="left"/>
+      <w:pPr>
+        <w:ind w:left="5040" w:hanging="360"/>
+      </w:pPr>
+    </w:lvl>
+    <w:lvl w:ilvl="7" w:tplc="04100019" w:tentative="1">
+      <w:start w:val="1"/>
+      <w:numFmt w:val="lowerLetter"/>
+      <w:lvlText w:val="%8."/>
+      <w:lvlJc w:val="left"/>
+      <w:pPr>
+        <w:ind w:left="5760" w:hanging="360"/>
+      </w:pPr>
+    </w:lvl>
+    <w:lvl w:ilvl="8" w:tplc="0410001B" w:tentative="1">
+      <w:start w:val="1"/>
+      <w:numFmt w:val="lowerRoman"/>
+      <w:lvlText w:val="%9."/>
+      <w:lvlJc w:val="right"/>
+      <w:pPr>
+        <w:ind w:left="6480" w:hanging="180"/>
+      </w:pPr>
+    </w:lvl>
+  </w:abstractNum>
+  <w:abstractNum w:abstractNumId="1" w15:restartNumberingAfterBreak="0">
+    <w:nsid w:val="15ED55FA"/>
+    <w:multiLevelType w:val="hybridMultilevel"/>
+    <w:tmpl w:val="856A9FEC"/>
+    <w:lvl w:ilvl="0" w:tplc="0410000F">
+      <w:start w:val="1"/>
+      <w:numFmt w:val="decimal"/>
+      <w:lvlText w:val="%1."/>
+      <w:lvlJc w:val="left"/>
+      <w:pPr>
+        <w:ind w:left="720" w:hanging="360"/>
+      </w:pPr>
+      <w:rPr>
+        <w:rFonts w:hint="default"/>
+      </w:rPr>
+    </w:lvl>
+    <w:lvl w:ilvl="1" w:tplc="04100019" w:tentative="1">
+      <w:start w:val="1"/>
+      <w:numFmt w:val="lowerLetter"/>
+      <w:lvlText w:val="%2."/>
+      <w:lvlJc w:val="left"/>
+      <w:pPr>
+        <w:ind w:left="1440" w:hanging="360"/>
+      </w:pPr>
+    </w:lvl>
+    <w:lvl w:ilvl="2" w:tplc="0410001B" w:tentative="1">
+      <w:start w:val="1"/>
+      <w:numFmt w:val="lowerRoman"/>
+      <w:lvlText w:val="%3."/>
+      <w:lvlJc w:val="right"/>
+      <w:pPr>
+        <w:ind w:left="2160" w:hanging="180"/>
+      </w:pPr>
+    </w:lvl>
+    <w:lvl w:ilvl="3" w:tplc="0410000F" w:tentative="1">
+      <w:start w:val="1"/>
+      <w:numFmt w:val="decimal"/>
+      <w:lvlText w:val="%4."/>
+      <w:lvlJc w:val="left"/>
+      <w:pPr>
+        <w:ind w:left="2880" w:hanging="360"/>
+      </w:pPr>
+    </w:lvl>
+    <w:lvl w:ilvl="4" w:tplc="04100019" w:tentative="1">
+      <w:start w:val="1"/>
+      <w:numFmt w:val="lowerLetter"/>
+      <w:lvlText w:val="%5."/>
+      <w:lvlJc w:val="left"/>
+      <w:pPr>
+        <w:ind w:left="3600" w:hanging="360"/>
+      </w:pPr>
+    </w:lvl>
+    <w:lvl w:ilvl="5" w:tplc="0410001B" w:tentative="1">
+      <w:start w:val="1"/>
+      <w:numFmt w:val="lowerRoman"/>
+      <w:lvlText w:val="%6."/>
+      <w:lvlJc w:val="right"/>
+      <w:pPr>
+        <w:ind w:left="4320" w:hanging="180"/>
+      </w:pPr>
+    </w:lvl>
+    <w:lvl w:ilvl="6" w:tplc="0410000F" w:tentative="1">
+      <w:start w:val="1"/>
+      <w:numFmt w:val="decimal"/>
+      <w:lvlText w:val="%7."/>
+      <w:lvlJc w:val="left"/>
+      <w:pPr>
+        <w:ind w:left="5040" w:hanging="360"/>
+      </w:pPr>
+    </w:lvl>
+    <w:lvl w:ilvl="7" w:tplc="04100019" w:tentative="1">
+      <w:start w:val="1"/>
+      <w:numFmt w:val="lowerLetter"/>
+      <w:lvlText w:val="%8."/>
+      <w:lvlJc w:val="left"/>
+      <w:pPr>
+        <w:ind w:left="5760" w:hanging="360"/>
+      </w:pPr>
+    </w:lvl>
+    <w:lvl w:ilvl="8" w:tplc="0410001B" w:tentative="1">
+      <w:start w:val="1"/>
+      <w:numFmt w:val="lowerRoman"/>
+      <w:lvlText w:val="%9."/>
+      <w:lvlJc w:val="right"/>
+      <w:pPr>
+        <w:ind w:left="6480" w:hanging="180"/>
+      </w:pPr>
+    </w:lvl>
+  </w:abstractNum>
+  <w:abstractNum w:abstractNumId="2" w15:restartNumberingAfterBreak="0">
     <w:nsid w:val="27B879D0"/>
     <w:multiLevelType w:val="hybridMultilevel"/>
     <w:tmpl w:val="B5109A1E"/>
@@ -7439,6 +8413,12 @@
     </w:lvl>
   </w:abstractNum>
   <w:num w:numId="1" w16cid:durableId="1911963049">
+    <w:abstractNumId w:val="2"/>
+  </w:num>
+  <w:num w:numId="2" w16cid:durableId="361831386">
+    <w:abstractNumId w:val="1"/>
+  </w:num>
+  <w:num w:numId="3" w16cid:durableId="1278638892">
     <w:abstractNumId w:val="0"/>
   </w:num>
 </w:numbering>

</xml_diff>